<commit_message>
isVisible arch multi gpu
</commit_message>
<xml_diff>
--- a/Insights/20210616.ClassMerge_F1vsAcc.docx
+++ b/Insights/20210616.ClassMerge_F1vsAcc.docx
@@ -3,6 +3,1054 @@
 <w:document xmlns:wpc="http://schemas.microsoft.com/office/word/2010/wordprocessingCanvas" xmlns:cx="http://schemas.microsoft.com/office/drawing/2014/chartex" xmlns:cx1="http://schemas.microsoft.com/office/drawing/2015/9/8/chartex" xmlns:mc="http://schemas.openxmlformats.org/markup-compatibility/2006" xmlns:o="urn:schemas-microsoft-com:office:office" xmlns:r="http://schemas.openxmlformats.org/officeDocument/2006/relationships" xmlns:m="http://schemas.openxmlformats.org/officeDocument/2006/math" xmlns:v="urn:schemas-microsoft-com:vml" xmlns:wp14="http://schemas.microsoft.com/office/word/2010/wordprocessingDrawing" xmlns:wp="http://schemas.openxmlformats.org/drawingml/2006/wordprocessingDrawing" xmlns:w10="urn:schemas-microsoft-com:office:word" xmlns:w="http://schemas.openxmlformats.org/wordprocessingml/2006/main" xmlns:w14="http://schemas.microsoft.com/office/word/2010/wordml" xmlns:w15="http://schemas.microsoft.com/office/word/2012/wordml" xmlns:w16se="http://schemas.microsoft.com/office/word/2015/wordml/symex" xmlns:wpg="http://schemas.microsoft.com/office/word/2010/wordprocessingGroup" xmlns:wpi="http://schemas.microsoft.com/office/word/2010/wordprocessingInk" xmlns:wne="http://schemas.microsoft.com/office/word/2006/wordml" xmlns:wps="http://schemas.microsoft.com/office/word/2010/wordprocessingShape" mc:Ignorable="w14 w15 w16se wp14">
   <w:body>
     <w:p/>
+    <w:p/>
+    <w:p>
+      <w:proofErr w:type="spellStart"/>
+      <w:r>
+        <w:t>Kas</w:t>
+      </w:r>
+      <w:proofErr w:type="spellEnd"/>
+      <w:r>
+        <w:t xml:space="preserve"> </w:t>
+      </w:r>
+      <w:proofErr w:type="spellStart"/>
+      <w:r>
+        <w:t>padaryta</w:t>
+      </w:r>
+      <w:proofErr w:type="spellEnd"/>
+      <w:r>
+        <w:t>:</w:t>
+      </w:r>
+    </w:p>
+    <w:p>
+      <w:pPr>
+        <w:pStyle w:val="ListParagraph"/>
+        <w:numPr>
+          <w:ilvl w:val="0"/>
+          <w:numId w:val="1"/>
+        </w:numPr>
+      </w:pPr>
+      <w:proofErr w:type="spellStart"/>
+      <w:r>
+        <w:t>Atrinkti</w:t>
+      </w:r>
+      <w:proofErr w:type="spellEnd"/>
+      <w:r>
+        <w:t xml:space="preserve"> </w:t>
+      </w:r>
+      <w:r>
+        <w:tab/>
+        <w:t xml:space="preserve"> </w:t>
+      </w:r>
+      <w:proofErr w:type="spellStart"/>
+      <w:r>
+        <w:t>klasi</w:t>
+      </w:r>
+      <w:proofErr w:type="spellEnd"/>
+      <w:r>
+        <w:rPr>
+          <w:lang w:val="lt-LT"/>
+        </w:rPr>
+        <w:t>ų skaičius-kandidatai</w:t>
+      </w:r>
+    </w:p>
+    <w:p>
+      <w:pPr>
+        <w:pStyle w:val="ListParagraph"/>
+        <w:numPr>
+          <w:ilvl w:val="1"/>
+          <w:numId w:val="1"/>
+        </w:numPr>
+      </w:pPr>
+      <w:r>
+        <w:rPr>
+          <w:lang w:val="lt-LT"/>
+        </w:rPr>
+        <w:t>Accuracy ir F</w:t>
+      </w:r>
+      <w:r>
+        <w:t>1</w:t>
+      </w:r>
+    </w:p>
+    <w:p>
+      <w:pPr>
+        <w:pStyle w:val="ListParagraph"/>
+        <w:numPr>
+          <w:ilvl w:val="1"/>
+          <w:numId w:val="1"/>
+        </w:numPr>
+      </w:pPr>
+      <w:proofErr w:type="spellStart"/>
+      <w:r>
+        <w:t>Susikirtimas</w:t>
+      </w:r>
+      <w:proofErr w:type="spellEnd"/>
+      <w:r>
+        <w:t xml:space="preserve"> tarp 3 </w:t>
+      </w:r>
+      <w:proofErr w:type="spellStart"/>
+      <w:r>
+        <w:t>metodikų</w:t>
+      </w:r>
+      <w:proofErr w:type="spellEnd"/>
+      <w:r>
+        <w:t xml:space="preserve">: </w:t>
+      </w:r>
+      <w:r>
+        <w:tab/>
+      </w:r>
+      <w:proofErr w:type="spellStart"/>
+      <w:r>
+        <w:t>Som_purity</w:t>
+      </w:r>
+      <w:proofErr w:type="spellEnd"/>
+      <w:r>
+        <w:t>—</w:t>
+      </w:r>
+      <w:proofErr w:type="spellStart"/>
+      <w:r>
+        <w:t>Embed.dist</w:t>
+      </w:r>
+      <w:proofErr w:type="spellEnd"/>
+      <w:r>
+        <w:t>—</w:t>
+      </w:r>
+      <w:proofErr w:type="spellStart"/>
+      <w:r>
+        <w:t>Error_contrib</w:t>
+      </w:r>
+      <w:proofErr w:type="spellEnd"/>
+    </w:p>
+    <w:p>
+      <w:pPr>
+        <w:pStyle w:val="ListParagraph"/>
+        <w:numPr>
+          <w:ilvl w:val="1"/>
+          <w:numId w:val="1"/>
+        </w:numPr>
+      </w:pPr>
+      <w:proofErr w:type="spellStart"/>
+      <w:r>
+        <w:t>Lokal</w:t>
+      </w:r>
+      <w:proofErr w:type="spellEnd"/>
+      <w:r>
+        <w:rPr>
+          <w:lang w:val="lt-LT"/>
+        </w:rPr>
+        <w:t>ūs maksimumai (tik F1)</w:t>
+      </w:r>
+    </w:p>
+    <w:p>
+      <w:pPr>
+        <w:pStyle w:val="ListParagraph"/>
+        <w:numPr>
+          <w:ilvl w:val="1"/>
+          <w:numId w:val="1"/>
+        </w:numPr>
+      </w:pPr>
+      <w:r>
+        <w:rPr>
+          <w:lang w:val="lt-LT"/>
+        </w:rPr>
+        <w:t>Viso: 9</w:t>
+      </w:r>
+    </w:p>
+    <w:p>
+      <w:pPr>
+        <w:pStyle w:val="ListParagraph"/>
+        <w:numPr>
+          <w:ilvl w:val="0"/>
+          <w:numId w:val="1"/>
+        </w:numPr>
+      </w:pPr>
+      <w:r>
+        <w:rPr>
+          <w:lang w:val="lt-LT"/>
+        </w:rPr>
+        <w:t>Suformuotos dataset</w:t>
+      </w:r>
+    </w:p>
+    <w:p>
+      <w:pPr>
+        <w:pStyle w:val="ListParagraph"/>
+        <w:numPr>
+          <w:ilvl w:val="1"/>
+          <w:numId w:val="1"/>
+        </w:numPr>
+      </w:pPr>
+      <w:r>
+        <w:rPr>
+          <w:lang w:val="lt-LT"/>
+        </w:rPr>
+        <w:t>27 aibės (3 merge methods X 9 klasių/klasterių skaičiai)</w:t>
+      </w:r>
+    </w:p>
+    <w:p>
+      <w:proofErr w:type="spellStart"/>
+      <w:r>
+        <w:t>Toliau</w:t>
+      </w:r>
+      <w:proofErr w:type="spellEnd"/>
+      <w:r>
+        <w:t>:</w:t>
+      </w:r>
+    </w:p>
+    <w:p>
+      <w:pPr>
+        <w:pStyle w:val="ListParagraph"/>
+        <w:numPr>
+          <w:ilvl w:val="0"/>
+          <w:numId w:val="2"/>
+        </w:numPr>
+      </w:pPr>
+      <w:proofErr w:type="spellStart"/>
+      <w:r>
+        <w:t>Apmokyti</w:t>
+      </w:r>
+      <w:proofErr w:type="spellEnd"/>
+      <w:r>
+        <w:t xml:space="preserve"> 27 </w:t>
+      </w:r>
+      <w:proofErr w:type="spellStart"/>
+      <w:r>
+        <w:t>klasifikatorius</w:t>
+      </w:r>
+      <w:proofErr w:type="spellEnd"/>
+    </w:p>
+    <w:p>
+      <w:pPr>
+        <w:pStyle w:val="ListParagraph"/>
+        <w:numPr>
+          <w:ilvl w:val="0"/>
+          <w:numId w:val="2"/>
+        </w:numPr>
+      </w:pPr>
+      <w:proofErr w:type="spellStart"/>
+      <w:r>
+        <w:t>Palyginti</w:t>
+      </w:r>
+      <w:proofErr w:type="spellEnd"/>
+      <w:r>
+        <w:t xml:space="preserve"> F1, Accuracy:</w:t>
+      </w:r>
+    </w:p>
+    <w:p>
+      <w:pPr>
+        <w:pStyle w:val="ListParagraph"/>
+        <w:numPr>
+          <w:ilvl w:val="1"/>
+          <w:numId w:val="2"/>
+        </w:numPr>
+      </w:pPr>
+      <w:proofErr w:type="spellStart"/>
+      <w:r>
+        <w:t>Teorinis</w:t>
+      </w:r>
+      <w:proofErr w:type="spellEnd"/>
+      <w:r>
+        <w:t xml:space="preserve"> (</w:t>
+      </w:r>
+      <w:proofErr w:type="spellStart"/>
+      <w:r>
+        <w:t>t.y</w:t>
+      </w:r>
+      <w:proofErr w:type="spellEnd"/>
+      <w:r>
+        <w:t xml:space="preserve">. </w:t>
+      </w:r>
+      <w:proofErr w:type="spellStart"/>
+      <w:r>
+        <w:t>naudojant</w:t>
+      </w:r>
+      <w:proofErr w:type="spellEnd"/>
+      <w:r>
+        <w:t xml:space="preserve"> vis</w:t>
+      </w:r>
+      <w:r>
+        <w:rPr>
+          <w:lang w:val="lt-LT"/>
+        </w:rPr>
+        <w:t>ų prekių klsf. „suliejant“ rezultatus)</w:t>
+      </w:r>
+    </w:p>
+    <w:p>
+      <w:pPr>
+        <w:pStyle w:val="ListParagraph"/>
+        <w:numPr>
+          <w:ilvl w:val="1"/>
+          <w:numId w:val="2"/>
+        </w:numPr>
+      </w:pPr>
+      <w:r>
+        <w:t xml:space="preserve">vs. </w:t>
+      </w:r>
+      <w:proofErr w:type="spellStart"/>
+      <w:r>
+        <w:t>Realus</w:t>
+      </w:r>
+      <w:proofErr w:type="spellEnd"/>
+      <w:r>
+        <w:t xml:space="preserve"> (</w:t>
+      </w:r>
+      <w:proofErr w:type="spellStart"/>
+      <w:r>
+        <w:t>t.y</w:t>
+      </w:r>
+      <w:proofErr w:type="spellEnd"/>
+      <w:r>
+        <w:t xml:space="preserve">. </w:t>
+      </w:r>
+      <w:proofErr w:type="spellStart"/>
+      <w:r>
+        <w:t>su</w:t>
+      </w:r>
+      <w:proofErr w:type="spellEnd"/>
+      <w:r>
+        <w:t xml:space="preserve"> </w:t>
+      </w:r>
+      <w:proofErr w:type="spellStart"/>
+      <w:r>
+        <w:t>mažiau</w:t>
+      </w:r>
+      <w:proofErr w:type="spellEnd"/>
+      <w:r>
+        <w:t xml:space="preserve"> </w:t>
+      </w:r>
+      <w:proofErr w:type="spellStart"/>
+      <w:r>
+        <w:t>klasių</w:t>
+      </w:r>
+      <w:proofErr w:type="spellEnd"/>
+      <w:r>
+        <w:t>)</w:t>
+      </w:r>
+    </w:p>
+    <w:p/>
+    <w:p>
+      <w:proofErr w:type="spellStart"/>
+      <w:r>
+        <w:t>Straipsniai</w:t>
+      </w:r>
+      <w:proofErr w:type="spellEnd"/>
+      <w:r>
+        <w:t xml:space="preserve"> 2 vs. 3:</w:t>
+      </w:r>
+    </w:p>
+    <w:p>
+      <w:pPr>
+        <w:pStyle w:val="ListParagraph"/>
+        <w:numPr>
+          <w:ilvl w:val="0"/>
+          <w:numId w:val="3"/>
+        </w:numPr>
+      </w:pPr>
+      <w:r>
+        <w:t>“</w:t>
+      </w:r>
+      <w:proofErr w:type="spellStart"/>
+      <w:r>
+        <w:t>Murzilka</w:t>
+      </w:r>
+      <w:proofErr w:type="spellEnd"/>
+      <w:r>
+        <w:t xml:space="preserve">” - </w:t>
+      </w:r>
+      <w:proofErr w:type="spellStart"/>
+      <w:r>
+        <w:rPr>
+          <w:b/>
+        </w:rPr>
+        <w:t>Individuali</w:t>
+      </w:r>
+      <w:proofErr w:type="spellEnd"/>
+      <w:r>
+        <w:rPr>
+          <w:b/>
+          <w:lang w:val="lt-LT"/>
+        </w:rPr>
+        <w:t>ų prekių klasifikavimas</w:t>
+      </w:r>
+    </w:p>
+    <w:p>
+      <w:pPr>
+        <w:pStyle w:val="ListParagraph"/>
+        <w:numPr>
+          <w:ilvl w:val="1"/>
+          <w:numId w:val="3"/>
+        </w:numPr>
+      </w:pPr>
+      <w:proofErr w:type="spellStart"/>
+      <w:r>
+        <w:t>Architektūrų</w:t>
+      </w:r>
+      <w:proofErr w:type="spellEnd"/>
+      <w:r>
+        <w:t xml:space="preserve"> </w:t>
+      </w:r>
+      <w:proofErr w:type="spellStart"/>
+      <w:r>
+        <w:t>palyginimas</w:t>
+      </w:r>
+      <w:proofErr w:type="spellEnd"/>
+      <w:r>
+        <w:t xml:space="preserve"> </w:t>
+      </w:r>
+      <w:r>
+        <w:tab/>
+      </w:r>
+      <w:r>
+        <w:t>(</w:t>
+      </w:r>
+      <w:proofErr w:type="spellStart"/>
+      <w:r>
+        <w:t>mano</w:t>
+      </w:r>
+      <w:proofErr w:type="spellEnd"/>
+      <w:r>
+        <w:t xml:space="preserve"> vs. </w:t>
+      </w:r>
+      <w:proofErr w:type="spellStart"/>
+      <w:r>
+        <w:t>Resnet</w:t>
+      </w:r>
+      <w:proofErr w:type="spellEnd"/>
+      <w:r>
+        <w:t xml:space="preserve"> vs. </w:t>
+      </w:r>
+      <w:proofErr w:type="spellStart"/>
+      <w:r>
+        <w:t>Autoencoder</w:t>
+      </w:r>
+      <w:proofErr w:type="spellEnd"/>
+      <w:r>
+        <w:t>)</w:t>
+      </w:r>
+    </w:p>
+    <w:p>
+      <w:pPr>
+        <w:pStyle w:val="ListParagraph"/>
+        <w:numPr>
+          <w:ilvl w:val="1"/>
+          <w:numId w:val="3"/>
+        </w:numPr>
+      </w:pPr>
+      <w:proofErr w:type="spellStart"/>
+      <w:r>
+        <w:t>Augmentavimas</w:t>
+      </w:r>
+      <w:proofErr w:type="spellEnd"/>
+      <w:r>
+        <w:t xml:space="preserve">: </w:t>
+      </w:r>
+      <w:r>
+        <w:tab/>
+      </w:r>
+      <w:r>
+        <w:tab/>
+      </w:r>
+      <w:r>
+        <w:t xml:space="preserve">affine </w:t>
+      </w:r>
+      <w:proofErr w:type="spellStart"/>
+      <w:r>
+        <w:t>kampų</w:t>
+      </w:r>
+      <w:proofErr w:type="spellEnd"/>
+      <w:r>
+        <w:t xml:space="preserve"> </w:t>
+      </w:r>
+      <w:proofErr w:type="spellStart"/>
+      <w:r>
+        <w:t>transformacijos</w:t>
+      </w:r>
+      <w:proofErr w:type="spellEnd"/>
+    </w:p>
+    <w:p>
+      <w:pPr>
+        <w:pStyle w:val="ListParagraph"/>
+        <w:numPr>
+          <w:ilvl w:val="1"/>
+          <w:numId w:val="3"/>
+        </w:numPr>
+      </w:pPr>
+      <w:proofErr w:type="spellStart"/>
+      <w:r>
+        <w:t>Tuščių</w:t>
+      </w:r>
+      <w:proofErr w:type="spellEnd"/>
+      <w:r>
+        <w:t xml:space="preserve"> </w:t>
+      </w:r>
+      <w:proofErr w:type="spellStart"/>
+      <w:r>
+        <w:t>vaizdų</w:t>
+      </w:r>
+      <w:proofErr w:type="spellEnd"/>
+      <w:r>
+        <w:t xml:space="preserve"> </w:t>
+      </w:r>
+      <w:proofErr w:type="spellStart"/>
+      <w:r>
+        <w:t>eliminavimas</w:t>
+      </w:r>
+      <w:proofErr w:type="spellEnd"/>
+      <w:r>
+        <w:t xml:space="preserve">: </w:t>
+      </w:r>
+      <w:r>
+        <w:tab/>
+        <w:t>Balanced/</w:t>
+      </w:r>
+      <w:proofErr w:type="spellStart"/>
+      <w:r>
+        <w:t>Overfit</w:t>
+      </w:r>
+      <w:proofErr w:type="spellEnd"/>
+      <w:r>
+        <w:t xml:space="preserve">/Siamese </w:t>
+      </w:r>
+      <w:proofErr w:type="spellStart"/>
+      <w:r>
+        <w:t>klasifikatoriai</w:t>
+      </w:r>
+      <w:proofErr w:type="spellEnd"/>
+    </w:p>
+    <w:p>
+      <w:pPr>
+        <w:pStyle w:val="ListParagraph"/>
+        <w:numPr>
+          <w:ilvl w:val="1"/>
+          <w:numId w:val="3"/>
+        </w:numPr>
+      </w:pPr>
+      <w:proofErr w:type="spellStart"/>
+      <w:r>
+        <w:t>Matom</w:t>
+      </w:r>
+      <w:proofErr w:type="spellEnd"/>
+      <w:r>
+        <w:rPr>
+          <w:lang w:val="lt-LT"/>
+        </w:rPr>
+        <w:t>ų prekių vaizdų atpaž.</w:t>
+      </w:r>
+      <w:r>
+        <w:rPr>
+          <w:lang w:val="lt-LT"/>
+        </w:rPr>
+        <w:tab/>
+        <w:t>Ref. Pirmas straipsnis</w:t>
+      </w:r>
+    </w:p>
+    <w:p/>
+    <w:p>
+      <w:pPr>
+        <w:pStyle w:val="ListParagraph"/>
+        <w:numPr>
+          <w:ilvl w:val="0"/>
+          <w:numId w:val="3"/>
+        </w:numPr>
+      </w:pPr>
+      <w:r>
+        <w:t>Impact factor</w:t>
+      </w:r>
+      <w:r>
+        <w:t xml:space="preserve"> – </w:t>
+      </w:r>
+      <w:proofErr w:type="spellStart"/>
+      <w:r>
+        <w:rPr>
+          <w:b/>
+        </w:rPr>
+        <w:t>prekių</w:t>
+      </w:r>
+      <w:proofErr w:type="spellEnd"/>
+      <w:r>
+        <w:rPr>
+          <w:b/>
+        </w:rPr>
+        <w:t xml:space="preserve"> </w:t>
+      </w:r>
+      <w:proofErr w:type="spellStart"/>
+      <w:r>
+        <w:rPr>
+          <w:b/>
+        </w:rPr>
+        <w:t>grupavimo</w:t>
+      </w:r>
+      <w:proofErr w:type="spellEnd"/>
+      <w:r>
+        <w:rPr>
+          <w:b/>
+        </w:rPr>
+        <w:t xml:space="preserve"> </w:t>
+      </w:r>
+      <w:proofErr w:type="spellStart"/>
+      <w:r>
+        <w:rPr>
+          <w:b/>
+        </w:rPr>
+        <w:t>metodikos</w:t>
+      </w:r>
+      <w:proofErr w:type="spellEnd"/>
+    </w:p>
+    <w:p>
+      <w:pPr>
+        <w:pStyle w:val="ListParagraph"/>
+        <w:numPr>
+          <w:ilvl w:val="1"/>
+          <w:numId w:val="3"/>
+        </w:numPr>
+      </w:pPr>
+      <w:proofErr w:type="spellStart"/>
+      <w:r>
+        <w:t>Metodikos</w:t>
+      </w:r>
+      <w:proofErr w:type="spellEnd"/>
+      <w:r>
+        <w:tab/>
+      </w:r>
+      <w:r>
+        <w:tab/>
+      </w:r>
+      <w:r>
+        <w:tab/>
+      </w:r>
+      <w:r>
+        <w:tab/>
+      </w:r>
+      <w:r>
+        <w:tab/>
+        <w:t xml:space="preserve">SOM purity </w:t>
+      </w:r>
+      <w:proofErr w:type="spellStart"/>
+      <w:r>
+        <w:t>pagerėjimas</w:t>
+      </w:r>
+      <w:proofErr w:type="spellEnd"/>
+      <w:r>
+        <w:t xml:space="preserve"> ;   </w:t>
+      </w:r>
+      <w:proofErr w:type="spellStart"/>
+      <w:r>
+        <w:t>Embeddings</w:t>
+      </w:r>
+      <w:proofErr w:type="spellEnd"/>
+      <w:r>
+        <w:t xml:space="preserve"> Distance   ;   </w:t>
+      </w:r>
+      <w:proofErr w:type="spellStart"/>
+      <w:r>
+        <w:t>Conf.mat</w:t>
+      </w:r>
+      <w:proofErr w:type="spellEnd"/>
+      <w:r>
+        <w:t xml:space="preserve"> error contributors</w:t>
+      </w:r>
+    </w:p>
+    <w:p>
+      <w:pPr>
+        <w:pStyle w:val="ListParagraph"/>
+        <w:numPr>
+          <w:ilvl w:val="1"/>
+          <w:numId w:val="3"/>
+        </w:numPr>
+      </w:pPr>
+      <w:proofErr w:type="spellStart"/>
+      <w:r>
+        <w:t>Individualių</w:t>
+      </w:r>
+      <w:proofErr w:type="spellEnd"/>
+      <w:r>
+        <w:t xml:space="preserve"> </w:t>
+      </w:r>
+      <w:proofErr w:type="spellStart"/>
+      <w:r>
+        <w:t>prekių</w:t>
+      </w:r>
+      <w:proofErr w:type="spellEnd"/>
+      <w:r>
+        <w:t xml:space="preserve"> vs. </w:t>
+      </w:r>
+      <w:proofErr w:type="spellStart"/>
+      <w:r>
+        <w:t>Grupių</w:t>
+      </w:r>
+      <w:proofErr w:type="spellEnd"/>
+      <w:r>
+        <w:t xml:space="preserve"> </w:t>
+      </w:r>
+      <w:proofErr w:type="spellStart"/>
+      <w:r>
+        <w:t>klasifikatoriai</w:t>
+      </w:r>
+      <w:proofErr w:type="spellEnd"/>
+      <w:r>
+        <w:t>:</w:t>
+      </w:r>
+    </w:p>
+    <w:p>
+      <w:pPr>
+        <w:pStyle w:val="ListParagraph"/>
+        <w:numPr>
+          <w:ilvl w:val="2"/>
+          <w:numId w:val="3"/>
+        </w:numPr>
+      </w:pPr>
+      <w:proofErr w:type="spellStart"/>
+      <w:r>
+        <w:t>Metrikų</w:t>
+      </w:r>
+      <w:proofErr w:type="spellEnd"/>
+      <w:r>
+        <w:t xml:space="preserve"> </w:t>
+      </w:r>
+      <w:proofErr w:type="spellStart"/>
+      <w:r>
+        <w:t>palyginimas</w:t>
+      </w:r>
+      <w:proofErr w:type="spellEnd"/>
+      <w:r>
+        <w:t xml:space="preserve"> (F1, </w:t>
+      </w:r>
+      <w:proofErr w:type="spellStart"/>
+      <w:r>
+        <w:t>Acc</w:t>
+      </w:r>
+      <w:proofErr w:type="spellEnd"/>
+    </w:p>
+    <w:p>
+      <w:pPr>
+        <w:pStyle w:val="ListParagraph"/>
+        <w:numPr>
+          <w:ilvl w:val="2"/>
+          <w:numId w:val="3"/>
+        </w:numPr>
+      </w:pPr>
+      <w:proofErr w:type="spellStart"/>
+      <w:r>
+        <w:t>Suliejimo</w:t>
+      </w:r>
+      <w:proofErr w:type="spellEnd"/>
+      <w:r>
+        <w:t xml:space="preserve"> </w:t>
+      </w:r>
+      <w:proofErr w:type="spellStart"/>
+      <w:r>
+        <w:t>metodi</w:t>
+      </w:r>
+      <w:r>
+        <w:t>k</w:t>
+      </w:r>
+      <w:r>
+        <w:t>ų</w:t>
+      </w:r>
+      <w:proofErr w:type="spellEnd"/>
+      <w:r>
+        <w:t xml:space="preserve"> </w:t>
+      </w:r>
+      <w:proofErr w:type="spellStart"/>
+      <w:r>
+        <w:t>palyginimas</w:t>
+      </w:r>
+      <w:proofErr w:type="spellEnd"/>
+    </w:p>
+    <w:p>
+      <w:pPr>
+        <w:pStyle w:val="ListParagraph"/>
+        <w:numPr>
+          <w:ilvl w:val="1"/>
+          <w:numId w:val="3"/>
+        </w:numPr>
+      </w:pPr>
+      <w:proofErr w:type="spellStart"/>
+      <w:r>
+        <w:t>Prekių</w:t>
+      </w:r>
+      <w:proofErr w:type="spellEnd"/>
+      <w:r>
+        <w:t xml:space="preserve"> </w:t>
+      </w:r>
+      <w:proofErr w:type="spellStart"/>
+      <w:r>
+        <w:t>kategorizavimo</w:t>
+      </w:r>
+      <w:proofErr w:type="spellEnd"/>
+      <w:r>
+        <w:t xml:space="preserve"> </w:t>
+      </w:r>
+      <w:proofErr w:type="spellStart"/>
+      <w:r>
+        <w:t>pasiūlymas</w:t>
+      </w:r>
+      <w:proofErr w:type="spellEnd"/>
+      <w:r>
+        <w:t xml:space="preserve"> </w:t>
+      </w:r>
+      <w:bookmarkStart w:id="0" w:name="_GoBack"/>
+      <w:bookmarkEnd w:id="0"/>
+      <w:r>
+        <w:t>(</w:t>
+      </w:r>
+      <w:proofErr w:type="spellStart"/>
+      <w:r>
+        <w:t>Karvutės</w:t>
+      </w:r>
+      <w:proofErr w:type="spellEnd"/>
+      <w:r>
+        <w:t xml:space="preserve"> </w:t>
+      </w:r>
+      <w:proofErr w:type="spellStart"/>
+      <w:r>
+        <w:t>blogai</w:t>
+      </w:r>
+      <w:proofErr w:type="spellEnd"/>
+      <w:r>
+        <w:t xml:space="preserve"> </w:t>
+      </w:r>
+      <w:proofErr w:type="spellStart"/>
+      <w:r>
+        <w:t>atp</w:t>
+      </w:r>
+      <w:proofErr w:type="spellEnd"/>
+      <w:r>
+        <w:t>.--&gt;</w:t>
+      </w:r>
+      <w:proofErr w:type="spellStart"/>
+      <w:r>
+        <w:t>Saldainiai</w:t>
+      </w:r>
+      <w:proofErr w:type="spellEnd"/>
+      <w:r>
+        <w:t xml:space="preserve">; </w:t>
+      </w:r>
+      <w:proofErr w:type="spellStart"/>
+      <w:r>
+        <w:t>Ilg.Agurkai</w:t>
+      </w:r>
+      <w:proofErr w:type="spellEnd"/>
+      <w:r>
+        <w:t xml:space="preserve"> </w:t>
+      </w:r>
+      <w:proofErr w:type="spellStart"/>
+      <w:r>
+        <w:t>gerai</w:t>
+      </w:r>
+      <w:proofErr w:type="spellEnd"/>
+      <w:r>
+        <w:t xml:space="preserve"> </w:t>
+      </w:r>
+      <w:proofErr w:type="spellStart"/>
+      <w:r>
+        <w:t>atp</w:t>
+      </w:r>
+      <w:proofErr w:type="spellEnd"/>
+      <w:r>
+        <w:t>.-&gt;</w:t>
+      </w:r>
+      <w:r>
+        <w:t xml:space="preserve"> </w:t>
+      </w:r>
+      <w:proofErr w:type="spellStart"/>
+      <w:r>
+        <w:t>Ilg.Agurkai</w:t>
+      </w:r>
+      <w:proofErr w:type="spellEnd"/>
+      <w:r>
+        <w:t>)</w:t>
+      </w:r>
+    </w:p>
+    <w:p>
+      <w:r>
+        <w:t>LIKS:</w:t>
+      </w:r>
+    </w:p>
+    <w:p>
+      <w:pPr>
+        <w:pStyle w:val="ListParagraph"/>
+        <w:numPr>
+          <w:ilvl w:val="0"/>
+          <w:numId w:val="4"/>
+        </w:numPr>
+      </w:pPr>
+      <w:r>
+        <w:t>Med</w:t>
+      </w:r>
+      <w:r>
+        <w:rPr>
+          <w:lang w:val="lt-LT"/>
+        </w:rPr>
+        <w:t xml:space="preserve">žiaga </w:t>
+      </w:r>
+      <w:r>
+        <w:t>vs.</w:t>
+      </w:r>
+      <w:r>
+        <w:t xml:space="preserve"> </w:t>
+      </w:r>
+      <w:proofErr w:type="gramStart"/>
+      <w:r>
+        <w:t>2</w:t>
+      </w:r>
+      <w:proofErr w:type="gramEnd"/>
+      <w:r>
+        <w:t xml:space="preserve"> </w:t>
+      </w:r>
+      <w:proofErr w:type="spellStart"/>
+      <w:r>
+        <w:t>straipsnis</w:t>
+      </w:r>
+      <w:proofErr w:type="spellEnd"/>
+      <w:r>
+        <w:t>?</w:t>
+      </w:r>
+    </w:p>
+    <w:p>
+      <w:pPr>
+        <w:pStyle w:val="ListParagraph"/>
+        <w:numPr>
+          <w:ilvl w:val="0"/>
+          <w:numId w:val="4"/>
+        </w:numPr>
+      </w:pPr>
+      <w:proofErr w:type="spellStart"/>
+      <w:r>
+        <w:t>Dėl</w:t>
+      </w:r>
+      <w:proofErr w:type="spellEnd"/>
+      <w:r>
+        <w:t xml:space="preserve"> </w:t>
+      </w:r>
+      <w:proofErr w:type="spellStart"/>
+      <w:r>
+        <w:t>pažiūrėjimo</w:t>
+      </w:r>
+      <w:proofErr w:type="spellEnd"/>
+      <w:r>
+        <w:t>/</w:t>
+      </w:r>
+      <w:proofErr w:type="spellStart"/>
+      <w:r>
+        <w:t>paredagavimo</w:t>
+      </w:r>
+      <w:proofErr w:type="spellEnd"/>
+      <w:r>
+        <w:t xml:space="preserve"> </w:t>
+      </w:r>
+      <w:proofErr w:type="spellStart"/>
+      <w:r>
+        <w:t>jei</w:t>
+      </w:r>
+      <w:proofErr w:type="spellEnd"/>
+      <w:r>
+        <w:t xml:space="preserve"> 2 </w:t>
+      </w:r>
+      <w:proofErr w:type="spellStart"/>
+      <w:r>
+        <w:t>autoriai</w:t>
+      </w:r>
+      <w:proofErr w:type="spellEnd"/>
+      <w:r>
+        <w:t>?</w:t>
+      </w:r>
+      <w:r>
+        <w:t xml:space="preserve"> – </w:t>
+      </w:r>
+      <w:proofErr w:type="spellStart"/>
+      <w:r>
+        <w:t>nerecenzuojamas</w:t>
+      </w:r>
+      <w:proofErr w:type="spellEnd"/>
+    </w:p>
+    <w:p>
+      <w:pPr>
+        <w:pStyle w:val="ListParagraph"/>
+        <w:numPr>
+          <w:ilvl w:val="0"/>
+          <w:numId w:val="4"/>
+        </w:numPr>
+      </w:pPr>
+      <w:proofErr w:type="spellStart"/>
+      <w:r>
+        <w:t>Nerec</w:t>
+      </w:r>
+      <w:proofErr w:type="spellEnd"/>
+      <w:r>
+        <w:t xml:space="preserve">. </w:t>
+      </w:r>
+      <w:proofErr w:type="spellStart"/>
+      <w:proofErr w:type="gramStart"/>
+      <w:r>
+        <w:t>Str</w:t>
+      </w:r>
+      <w:proofErr w:type="spellEnd"/>
+      <w:proofErr w:type="gramEnd"/>
+      <w:r>
+        <w:t xml:space="preserve"> vs. </w:t>
+      </w:r>
+      <w:proofErr w:type="spellStart"/>
+      <w:r>
+        <w:t>prezentacija</w:t>
+      </w:r>
+      <w:proofErr w:type="spellEnd"/>
+      <w:r>
+        <w:t xml:space="preserve">: </w:t>
+      </w:r>
+      <w:proofErr w:type="spellStart"/>
+      <w:r>
+        <w:t>kam</w:t>
+      </w:r>
+      <w:proofErr w:type="spellEnd"/>
+      <w:r>
+        <w:t xml:space="preserve"> </w:t>
+      </w:r>
+      <w:proofErr w:type="spellStart"/>
+      <w:r>
+        <w:t>naudojamas</w:t>
+      </w:r>
+      <w:proofErr w:type="spellEnd"/>
+      <w:r>
+        <w:t xml:space="preserve"> </w:t>
+      </w:r>
+      <w:proofErr w:type="spellStart"/>
+      <w:r>
+        <w:t>straipsnis</w:t>
+      </w:r>
+      <w:proofErr w:type="spellEnd"/>
+      <w:r>
+        <w:t>?</w:t>
+      </w:r>
+    </w:p>
+    <w:p>
+      <w:pPr>
+        <w:pStyle w:val="ListParagraph"/>
+        <w:numPr>
+          <w:ilvl w:val="0"/>
+          <w:numId w:val="4"/>
+        </w:numPr>
+      </w:pPr>
+      <w:proofErr w:type="spellStart"/>
+      <w:r>
+        <w:t>Mok</w:t>
+      </w:r>
+      <w:proofErr w:type="spellEnd"/>
+      <w:r>
+        <w:rPr>
+          <w:lang w:val="lt-LT"/>
+        </w:rPr>
+        <w:t>ėjimas. Danutė?</w:t>
+      </w:r>
+      <w:r>
+        <w:rPr>
+          <w:lang w:val="lt-LT"/>
+        </w:rPr>
+        <w:t xml:space="preserve"> </w:t>
+      </w:r>
+      <w:r>
+        <w:br w:type="page"/>
+      </w:r>
+    </w:p>
     <w:tbl>
       <w:tblPr>
         <w:tblStyle w:val="TableGrid"/>
@@ -101,7 +1149,7 @@
                           <pic:cNvPicPr/>
                         </pic:nvPicPr>
                         <pic:blipFill>
-                          <a:blip r:embed="rId4"/>
+                          <a:blip r:embed="rId5"/>
                           <a:stretch>
                             <a:fillRect/>
                           </a:stretch>
@@ -148,7 +1196,7 @@
                           <pic:cNvPicPr/>
                         </pic:nvPicPr>
                         <pic:blipFill>
-                          <a:blip r:embed="rId5"/>
+                          <a:blip r:embed="rId6"/>
                           <a:stretch>
                             <a:fillRect/>
                           </a:stretch>
@@ -244,7 +1292,7 @@
                           <pic:cNvPicPr/>
                         </pic:nvPicPr>
                         <pic:blipFill>
-                          <a:blip r:embed="rId6"/>
+                          <a:blip r:embed="rId7"/>
                           <a:stretch>
                             <a:fillRect/>
                           </a:stretch>
@@ -291,7 +1339,7 @@
                           <pic:cNvPicPr/>
                         </pic:nvPicPr>
                         <pic:blipFill>
-                          <a:blip r:embed="rId7"/>
+                          <a:blip r:embed="rId8"/>
                           <a:stretch>
                             <a:fillRect/>
                           </a:stretch>
@@ -379,7 +1427,7 @@
                           <pic:cNvPicPr/>
                         </pic:nvPicPr>
                         <pic:blipFill>
-                          <a:blip r:embed="rId8"/>
+                          <a:blip r:embed="rId9"/>
                           <a:stretch>
                             <a:fillRect/>
                           </a:stretch>
@@ -523,7 +1571,6 @@
             <w:tcW w:w="3237" w:type="dxa"/>
           </w:tcPr>
           <w:p>
-            <w:bookmarkStart w:id="0" w:name="_GoBack" w:colFirst="1" w:colLast="3"/>
             <w:r>
               <w:t>20</w:t>
             </w:r>
@@ -788,9 +1835,124 @@
           <w:p/>
         </w:tc>
       </w:tr>
-      <w:bookmarkEnd w:id="0"/>
     </w:tbl>
     <w:p/>
+    <w:p>
+      <w:r>
+        <w:br w:type="page"/>
+      </w:r>
+    </w:p>
+    <w:p>
+      <w:r>
+        <w:rPr>
+          <w:noProof/>
+        </w:rPr>
+        <w:lastRenderedPageBreak/>
+        <w:drawing>
+          <wp:inline distT="0" distB="0" distL="0" distR="0">
+            <wp:extent cx="4514850" cy="3286853"/>
+            <wp:effectExtent l="0" t="0" r="0" b="8890"/>
+            <wp:docPr id="8" name="Picture 8"/>
+            <wp:cNvGraphicFramePr>
+              <a:graphicFrameLocks xmlns:a="http://schemas.openxmlformats.org/drawingml/2006/main" noChangeAspect="1"/>
+            </wp:cNvGraphicFramePr>
+            <a:graphic xmlns:a="http://schemas.openxmlformats.org/drawingml/2006/main">
+              <a:graphicData uri="http://schemas.openxmlformats.org/drawingml/2006/picture">
+                <pic:pic xmlns:pic="http://schemas.openxmlformats.org/drawingml/2006/picture">
+                  <pic:nvPicPr>
+                    <pic:cNvPr id="0" name="Picture 3"/>
+                    <pic:cNvPicPr>
+                      <a:picLocks noChangeAspect="1" noChangeArrowheads="1"/>
+                    </pic:cNvPicPr>
+                  </pic:nvPicPr>
+                  <pic:blipFill>
+                    <a:blip r:embed="rId10" cstate="print">
+                      <a:extLst>
+                        <a:ext uri="{28A0092B-C50C-407E-A947-70E740481C1C}">
+                          <a14:useLocalDpi xmlns:a14="http://schemas.microsoft.com/office/drawing/2010/main" val="0"/>
+                        </a:ext>
+                      </a:extLst>
+                    </a:blip>
+                    <a:srcRect/>
+                    <a:stretch>
+                      <a:fillRect/>
+                    </a:stretch>
+                  </pic:blipFill>
+                  <pic:spPr bwMode="auto">
+                    <a:xfrm>
+                      <a:off x="0" y="0"/>
+                      <a:ext cx="4518654" cy="3289622"/>
+                    </a:xfrm>
+                    <a:prstGeom prst="rect">
+                      <a:avLst/>
+                    </a:prstGeom>
+                    <a:noFill/>
+                    <a:ln>
+                      <a:noFill/>
+                    </a:ln>
+                  </pic:spPr>
+                </pic:pic>
+              </a:graphicData>
+            </a:graphic>
+          </wp:inline>
+        </w:drawing>
+      </w:r>
+    </w:p>
+    <w:p>
+      <w:r>
+        <w:rPr>
+          <w:noProof/>
+        </w:rPr>
+        <w:drawing>
+          <wp:inline distT="0" distB="0" distL="0" distR="0">
+            <wp:extent cx="4495800" cy="3969640"/>
+            <wp:effectExtent l="0" t="0" r="0" b="0"/>
+            <wp:docPr id="9" name="Picture 9"/>
+            <wp:cNvGraphicFramePr>
+              <a:graphicFrameLocks xmlns:a="http://schemas.openxmlformats.org/drawingml/2006/main" noChangeAspect="1"/>
+            </wp:cNvGraphicFramePr>
+            <a:graphic xmlns:a="http://schemas.openxmlformats.org/drawingml/2006/main">
+              <a:graphicData uri="http://schemas.openxmlformats.org/drawingml/2006/picture">
+                <pic:pic xmlns:pic="http://schemas.openxmlformats.org/drawingml/2006/picture">
+                  <pic:nvPicPr>
+                    <pic:cNvPr id="0" name="Picture 4"/>
+                    <pic:cNvPicPr>
+                      <a:picLocks noChangeAspect="1" noChangeArrowheads="1"/>
+                    </pic:cNvPicPr>
+                  </pic:nvPicPr>
+                  <pic:blipFill>
+                    <a:blip r:embed="rId11">
+                      <a:extLst>
+                        <a:ext uri="{28A0092B-C50C-407E-A947-70E740481C1C}">
+                          <a14:useLocalDpi xmlns:a14="http://schemas.microsoft.com/office/drawing/2010/main" val="0"/>
+                        </a:ext>
+                      </a:extLst>
+                    </a:blip>
+                    <a:srcRect/>
+                    <a:stretch>
+                      <a:fillRect/>
+                    </a:stretch>
+                  </pic:blipFill>
+                  <pic:spPr bwMode="auto">
+                    <a:xfrm>
+                      <a:off x="0" y="0"/>
+                      <a:ext cx="4512214" cy="3984133"/>
+                    </a:xfrm>
+                    <a:prstGeom prst="rect">
+                      <a:avLst/>
+                    </a:prstGeom>
+                    <a:noFill/>
+                    <a:ln>
+                      <a:noFill/>
+                    </a:ln>
+                  </pic:spPr>
+                </pic:pic>
+              </a:graphicData>
+            </a:graphic>
+          </wp:inline>
+        </w:drawing>
+      </w:r>
+    </w:p>
     <w:sectPr>
       <w:pgSz w:w="15840" w:h="12240" w:orient="landscape"/>
       <w:pgMar w:top="0" w:right="1440" w:bottom="180" w:left="1440" w:header="720" w:footer="720" w:gutter="0"/>
@@ -799,6 +1961,379 @@
     </w:sectPr>
   </w:body>
 </w:document>
+</file>
+
+<file path=word/numbering.xml><?xml version="1.0" encoding="utf-8"?>
+<w:numbering xmlns:wpc="http://schemas.microsoft.com/office/word/2010/wordprocessingCanvas" xmlns:cx="http://schemas.microsoft.com/office/drawing/2014/chartex" xmlns:cx1="http://schemas.microsoft.com/office/drawing/2015/9/8/chartex" xmlns:mc="http://schemas.openxmlformats.org/markup-compatibility/2006" xmlns:o="urn:schemas-microsoft-com:office:office" xmlns:r="http://schemas.openxmlformats.org/officeDocument/2006/relationships" xmlns:m="http://schemas.openxmlformats.org/officeDocument/2006/math" xmlns:v="urn:schemas-microsoft-com:vml" xmlns:wp14="http://schemas.microsoft.com/office/word/2010/wordprocessingDrawing" xmlns:wp="http://schemas.openxmlformats.org/drawingml/2006/wordprocessingDrawing" xmlns:w10="urn:schemas-microsoft-com:office:word" xmlns:w="http://schemas.openxmlformats.org/wordprocessingml/2006/main" xmlns:w14="http://schemas.microsoft.com/office/word/2010/wordml" xmlns:w15="http://schemas.microsoft.com/office/word/2012/wordml" xmlns:w16se="http://schemas.microsoft.com/office/word/2015/wordml/symex" xmlns:wpg="http://schemas.microsoft.com/office/word/2010/wordprocessingGroup" xmlns:wpi="http://schemas.microsoft.com/office/word/2010/wordprocessingInk" xmlns:wne="http://schemas.microsoft.com/office/word/2006/wordml" xmlns:wps="http://schemas.microsoft.com/office/word/2010/wordprocessingShape" mc:Ignorable="w14 w15 w16se wp14">
+  <w:abstractNum w:abstractNumId="0" w15:restartNumberingAfterBreak="0">
+    <w:nsid w:val="05926993"/>
+    <w:multiLevelType w:val="hybridMultilevel"/>
+    <w:tmpl w:val="EA961998"/>
+    <w:lvl w:ilvl="0" w:tplc="D08C07FE">
+      <w:start w:val="2"/>
+      <w:numFmt w:val="decimal"/>
+      <w:lvlText w:val="%1."/>
+      <w:lvlJc w:val="left"/>
+      <w:pPr>
+        <w:ind w:left="765" w:hanging="360"/>
+      </w:pPr>
+      <w:rPr>
+        <w:rFonts w:hint="default"/>
+      </w:rPr>
+    </w:lvl>
+    <w:lvl w:ilvl="1" w:tplc="04090019" w:tentative="1">
+      <w:start w:val="1"/>
+      <w:numFmt w:val="lowerLetter"/>
+      <w:lvlText w:val="%2."/>
+      <w:lvlJc w:val="left"/>
+      <w:pPr>
+        <w:ind w:left="1485" w:hanging="360"/>
+      </w:pPr>
+    </w:lvl>
+    <w:lvl w:ilvl="2" w:tplc="0409001B" w:tentative="1">
+      <w:start w:val="1"/>
+      <w:numFmt w:val="lowerRoman"/>
+      <w:lvlText w:val="%3."/>
+      <w:lvlJc w:val="right"/>
+      <w:pPr>
+        <w:ind w:left="2205" w:hanging="180"/>
+      </w:pPr>
+    </w:lvl>
+    <w:lvl w:ilvl="3" w:tplc="0409000F" w:tentative="1">
+      <w:start w:val="1"/>
+      <w:numFmt w:val="decimal"/>
+      <w:lvlText w:val="%4."/>
+      <w:lvlJc w:val="left"/>
+      <w:pPr>
+        <w:ind w:left="2925" w:hanging="360"/>
+      </w:pPr>
+    </w:lvl>
+    <w:lvl w:ilvl="4" w:tplc="04090019" w:tentative="1">
+      <w:start w:val="1"/>
+      <w:numFmt w:val="lowerLetter"/>
+      <w:lvlText w:val="%5."/>
+      <w:lvlJc w:val="left"/>
+      <w:pPr>
+        <w:ind w:left="3645" w:hanging="360"/>
+      </w:pPr>
+    </w:lvl>
+    <w:lvl w:ilvl="5" w:tplc="0409001B" w:tentative="1">
+      <w:start w:val="1"/>
+      <w:numFmt w:val="lowerRoman"/>
+      <w:lvlText w:val="%6."/>
+      <w:lvlJc w:val="right"/>
+      <w:pPr>
+        <w:ind w:left="4365" w:hanging="180"/>
+      </w:pPr>
+    </w:lvl>
+    <w:lvl w:ilvl="6" w:tplc="0409000F" w:tentative="1">
+      <w:start w:val="1"/>
+      <w:numFmt w:val="decimal"/>
+      <w:lvlText w:val="%7."/>
+      <w:lvlJc w:val="left"/>
+      <w:pPr>
+        <w:ind w:left="5085" w:hanging="360"/>
+      </w:pPr>
+    </w:lvl>
+    <w:lvl w:ilvl="7" w:tplc="04090019" w:tentative="1">
+      <w:start w:val="1"/>
+      <w:numFmt w:val="lowerLetter"/>
+      <w:lvlText w:val="%8."/>
+      <w:lvlJc w:val="left"/>
+      <w:pPr>
+        <w:ind w:left="5805" w:hanging="360"/>
+      </w:pPr>
+    </w:lvl>
+    <w:lvl w:ilvl="8" w:tplc="0409001B" w:tentative="1">
+      <w:start w:val="1"/>
+      <w:numFmt w:val="lowerRoman"/>
+      <w:lvlText w:val="%9."/>
+      <w:lvlJc w:val="right"/>
+      <w:pPr>
+        <w:ind w:left="6525" w:hanging="180"/>
+      </w:pPr>
+    </w:lvl>
+  </w:abstractNum>
+  <w:abstractNum w:abstractNumId="1" w15:restartNumberingAfterBreak="0">
+    <w:nsid w:val="069D5F1F"/>
+    <w:multiLevelType w:val="hybridMultilevel"/>
+    <w:tmpl w:val="D9F4E904"/>
+    <w:lvl w:ilvl="0" w:tplc="D08C07FE">
+      <w:start w:val="2"/>
+      <w:numFmt w:val="decimal"/>
+      <w:lvlText w:val="%1."/>
+      <w:lvlJc w:val="left"/>
+      <w:pPr>
+        <w:ind w:left="720" w:hanging="360"/>
+      </w:pPr>
+      <w:rPr>
+        <w:rFonts w:hint="default"/>
+      </w:rPr>
+    </w:lvl>
+    <w:lvl w:ilvl="1" w:tplc="04090019">
+      <w:start w:val="1"/>
+      <w:numFmt w:val="lowerLetter"/>
+      <w:lvlText w:val="%2."/>
+      <w:lvlJc w:val="left"/>
+      <w:pPr>
+        <w:ind w:left="1440" w:hanging="360"/>
+      </w:pPr>
+    </w:lvl>
+    <w:lvl w:ilvl="2" w:tplc="0409001B">
+      <w:start w:val="1"/>
+      <w:numFmt w:val="lowerRoman"/>
+      <w:lvlText w:val="%3."/>
+      <w:lvlJc w:val="right"/>
+      <w:pPr>
+        <w:ind w:left="2160" w:hanging="180"/>
+      </w:pPr>
+    </w:lvl>
+    <w:lvl w:ilvl="3" w:tplc="0409000F" w:tentative="1">
+      <w:start w:val="1"/>
+      <w:numFmt w:val="decimal"/>
+      <w:lvlText w:val="%4."/>
+      <w:lvlJc w:val="left"/>
+      <w:pPr>
+        <w:ind w:left="2880" w:hanging="360"/>
+      </w:pPr>
+    </w:lvl>
+    <w:lvl w:ilvl="4" w:tplc="04090019" w:tentative="1">
+      <w:start w:val="1"/>
+      <w:numFmt w:val="lowerLetter"/>
+      <w:lvlText w:val="%5."/>
+      <w:lvlJc w:val="left"/>
+      <w:pPr>
+        <w:ind w:left="3600" w:hanging="360"/>
+      </w:pPr>
+    </w:lvl>
+    <w:lvl w:ilvl="5" w:tplc="0409001B" w:tentative="1">
+      <w:start w:val="1"/>
+      <w:numFmt w:val="lowerRoman"/>
+      <w:lvlText w:val="%6."/>
+      <w:lvlJc w:val="right"/>
+      <w:pPr>
+        <w:ind w:left="4320" w:hanging="180"/>
+      </w:pPr>
+    </w:lvl>
+    <w:lvl w:ilvl="6" w:tplc="0409000F" w:tentative="1">
+      <w:start w:val="1"/>
+      <w:numFmt w:val="decimal"/>
+      <w:lvlText w:val="%7."/>
+      <w:lvlJc w:val="left"/>
+      <w:pPr>
+        <w:ind w:left="5040" w:hanging="360"/>
+      </w:pPr>
+    </w:lvl>
+    <w:lvl w:ilvl="7" w:tplc="04090019" w:tentative="1">
+      <w:start w:val="1"/>
+      <w:numFmt w:val="lowerLetter"/>
+      <w:lvlText w:val="%8."/>
+      <w:lvlJc w:val="left"/>
+      <w:pPr>
+        <w:ind w:left="5760" w:hanging="360"/>
+      </w:pPr>
+    </w:lvl>
+    <w:lvl w:ilvl="8" w:tplc="0409001B" w:tentative="1">
+      <w:start w:val="1"/>
+      <w:numFmt w:val="lowerRoman"/>
+      <w:lvlText w:val="%9."/>
+      <w:lvlJc w:val="right"/>
+      <w:pPr>
+        <w:ind w:left="6480" w:hanging="180"/>
+      </w:pPr>
+    </w:lvl>
+  </w:abstractNum>
+  <w:abstractNum w:abstractNumId="2" w15:restartNumberingAfterBreak="0">
+    <w:nsid w:val="227E7EA5"/>
+    <w:multiLevelType w:val="hybridMultilevel"/>
+    <w:tmpl w:val="A4442EA8"/>
+    <w:lvl w:ilvl="0" w:tplc="0409000F">
+      <w:start w:val="1"/>
+      <w:numFmt w:val="decimal"/>
+      <w:lvlText w:val="%1."/>
+      <w:lvlJc w:val="left"/>
+      <w:pPr>
+        <w:ind w:left="720" w:hanging="360"/>
+      </w:pPr>
+      <w:rPr>
+        <w:rFonts w:hint="default"/>
+      </w:rPr>
+    </w:lvl>
+    <w:lvl w:ilvl="1" w:tplc="04090019">
+      <w:start w:val="1"/>
+      <w:numFmt w:val="lowerLetter"/>
+      <w:lvlText w:val="%2."/>
+      <w:lvlJc w:val="left"/>
+      <w:pPr>
+        <w:ind w:left="1440" w:hanging="360"/>
+      </w:pPr>
+    </w:lvl>
+    <w:lvl w:ilvl="2" w:tplc="0409001B" w:tentative="1">
+      <w:start w:val="1"/>
+      <w:numFmt w:val="lowerRoman"/>
+      <w:lvlText w:val="%3."/>
+      <w:lvlJc w:val="right"/>
+      <w:pPr>
+        <w:ind w:left="2160" w:hanging="180"/>
+      </w:pPr>
+    </w:lvl>
+    <w:lvl w:ilvl="3" w:tplc="0409000F" w:tentative="1">
+      <w:start w:val="1"/>
+      <w:numFmt w:val="decimal"/>
+      <w:lvlText w:val="%4."/>
+      <w:lvlJc w:val="left"/>
+      <w:pPr>
+        <w:ind w:left="2880" w:hanging="360"/>
+      </w:pPr>
+    </w:lvl>
+    <w:lvl w:ilvl="4" w:tplc="04090019" w:tentative="1">
+      <w:start w:val="1"/>
+      <w:numFmt w:val="lowerLetter"/>
+      <w:lvlText w:val="%5."/>
+      <w:lvlJc w:val="left"/>
+      <w:pPr>
+        <w:ind w:left="3600" w:hanging="360"/>
+      </w:pPr>
+    </w:lvl>
+    <w:lvl w:ilvl="5" w:tplc="0409001B" w:tentative="1">
+      <w:start w:val="1"/>
+      <w:numFmt w:val="lowerRoman"/>
+      <w:lvlText w:val="%6."/>
+      <w:lvlJc w:val="right"/>
+      <w:pPr>
+        <w:ind w:left="4320" w:hanging="180"/>
+      </w:pPr>
+    </w:lvl>
+    <w:lvl w:ilvl="6" w:tplc="0409000F" w:tentative="1">
+      <w:start w:val="1"/>
+      <w:numFmt w:val="decimal"/>
+      <w:lvlText w:val="%7."/>
+      <w:lvlJc w:val="left"/>
+      <w:pPr>
+        <w:ind w:left="5040" w:hanging="360"/>
+      </w:pPr>
+    </w:lvl>
+    <w:lvl w:ilvl="7" w:tplc="04090019" w:tentative="1">
+      <w:start w:val="1"/>
+      <w:numFmt w:val="lowerLetter"/>
+      <w:lvlText w:val="%8."/>
+      <w:lvlJc w:val="left"/>
+      <w:pPr>
+        <w:ind w:left="5760" w:hanging="360"/>
+      </w:pPr>
+    </w:lvl>
+    <w:lvl w:ilvl="8" w:tplc="0409001B" w:tentative="1">
+      <w:start w:val="1"/>
+      <w:numFmt w:val="lowerRoman"/>
+      <w:lvlText w:val="%9."/>
+      <w:lvlJc w:val="right"/>
+      <w:pPr>
+        <w:ind w:left="6480" w:hanging="180"/>
+      </w:pPr>
+    </w:lvl>
+  </w:abstractNum>
+  <w:abstractNum w:abstractNumId="3" w15:restartNumberingAfterBreak="0">
+    <w:nsid w:val="26D86F65"/>
+    <w:multiLevelType w:val="hybridMultilevel"/>
+    <w:tmpl w:val="9BDA81E0"/>
+    <w:lvl w:ilvl="0" w:tplc="0409000F">
+      <w:start w:val="1"/>
+      <w:numFmt w:val="decimal"/>
+      <w:lvlText w:val="%1."/>
+      <w:lvlJc w:val="left"/>
+      <w:pPr>
+        <w:ind w:left="720" w:hanging="360"/>
+      </w:pPr>
+      <w:rPr>
+        <w:rFonts w:hint="default"/>
+      </w:rPr>
+    </w:lvl>
+    <w:lvl w:ilvl="1" w:tplc="04090019">
+      <w:start w:val="1"/>
+      <w:numFmt w:val="lowerLetter"/>
+      <w:lvlText w:val="%2."/>
+      <w:lvlJc w:val="left"/>
+      <w:pPr>
+        <w:ind w:left="1440" w:hanging="360"/>
+      </w:pPr>
+    </w:lvl>
+    <w:lvl w:ilvl="2" w:tplc="0409001B" w:tentative="1">
+      <w:start w:val="1"/>
+      <w:numFmt w:val="lowerRoman"/>
+      <w:lvlText w:val="%3."/>
+      <w:lvlJc w:val="right"/>
+      <w:pPr>
+        <w:ind w:left="2160" w:hanging="180"/>
+      </w:pPr>
+    </w:lvl>
+    <w:lvl w:ilvl="3" w:tplc="0409000F" w:tentative="1">
+      <w:start w:val="1"/>
+      <w:numFmt w:val="decimal"/>
+      <w:lvlText w:val="%4."/>
+      <w:lvlJc w:val="left"/>
+      <w:pPr>
+        <w:ind w:left="2880" w:hanging="360"/>
+      </w:pPr>
+    </w:lvl>
+    <w:lvl w:ilvl="4" w:tplc="04090019" w:tentative="1">
+      <w:start w:val="1"/>
+      <w:numFmt w:val="lowerLetter"/>
+      <w:lvlText w:val="%5."/>
+      <w:lvlJc w:val="left"/>
+      <w:pPr>
+        <w:ind w:left="3600" w:hanging="360"/>
+      </w:pPr>
+    </w:lvl>
+    <w:lvl w:ilvl="5" w:tplc="0409001B" w:tentative="1">
+      <w:start w:val="1"/>
+      <w:numFmt w:val="lowerRoman"/>
+      <w:lvlText w:val="%6."/>
+      <w:lvlJc w:val="right"/>
+      <w:pPr>
+        <w:ind w:left="4320" w:hanging="180"/>
+      </w:pPr>
+    </w:lvl>
+    <w:lvl w:ilvl="6" w:tplc="0409000F" w:tentative="1">
+      <w:start w:val="1"/>
+      <w:numFmt w:val="decimal"/>
+      <w:lvlText w:val="%7."/>
+      <w:lvlJc w:val="left"/>
+      <w:pPr>
+        <w:ind w:left="5040" w:hanging="360"/>
+      </w:pPr>
+    </w:lvl>
+    <w:lvl w:ilvl="7" w:tplc="04090019" w:tentative="1">
+      <w:start w:val="1"/>
+      <w:numFmt w:val="lowerLetter"/>
+      <w:lvlText w:val="%8."/>
+      <w:lvlJc w:val="left"/>
+      <w:pPr>
+        <w:ind w:left="5760" w:hanging="360"/>
+      </w:pPr>
+    </w:lvl>
+    <w:lvl w:ilvl="8" w:tplc="0409001B" w:tentative="1">
+      <w:start w:val="1"/>
+      <w:numFmt w:val="lowerRoman"/>
+      <w:lvlText w:val="%9."/>
+      <w:lvlJc w:val="right"/>
+      <w:pPr>
+        <w:ind w:left="6480" w:hanging="180"/>
+      </w:pPr>
+    </w:lvl>
+  </w:abstractNum>
+  <w:num w:numId="1">
+    <w:abstractNumId w:val="2"/>
+  </w:num>
+  <w:num w:numId="2">
+    <w:abstractNumId w:val="3"/>
+  </w:num>
+  <w:num w:numId="3">
+    <w:abstractNumId w:val="1"/>
+  </w:num>
+  <w:num w:numId="4">
+    <w:abstractNumId w:val="0"/>
+  </w:num>
+</w:numbering>
 </file>
 
 <file path=word/styles.xml><?xml version="1.0" encoding="utf-8"?>
@@ -1241,6 +2776,17 @@
       </w:tblBorders>
     </w:tblPr>
   </w:style>
+  <w:style w:type="paragraph" w:styleId="ListParagraph">
+    <w:name w:val="List Paragraph"/>
+    <w:basedOn w:val="Normal"/>
+    <w:uiPriority w:val="34"/>
+    <w:qFormat/>
+    <w:rsid w:val="00274615"/>
+    <w:pPr>
+      <w:ind w:left="720"/>
+      <w:contextualSpacing/>
+    </w:pPr>
+  </w:style>
 </w:styles>
 </file>
 

</xml_diff>